<commit_message>
10/19 I love finishing early <3
</commit_message>
<xml_diff>
--- a/Homeworks/PS4/MedjoS_PS4.docx
+++ b/Homeworks/PS4/MedjoS_PS4.docx
@@ -385,6 +385,7 @@
       <w:r>
         <w:rPr>
           <w:rFonts w:ascii="Open Sans" w:cs="Open Sans" w:eastAsia="Open Sans" w:hAnsi="Open Sans"/>
+          <w:b w:val="1"/>
           <w:color w:val="134f5c"/>
           <w:sz w:val="22"/>
           <w:szCs w:val="22"/>
@@ -395,6 +396,7 @@
       <w:r>
         <w:rPr>
           <w:rFonts w:ascii="Open Sans" w:cs="Open Sans" w:eastAsia="Open Sans" w:hAnsi="Open Sans"/>
+          <w:b w:val="1"/>
           <w:color w:val="134f5c"/>
           <w:sz w:val="22"/>
           <w:szCs w:val="22"/>
@@ -406,12 +408,23 @@
       <w:r>
         <w:rPr>
           <w:rFonts w:ascii="Open Sans" w:cs="Open Sans" w:eastAsia="Open Sans" w:hAnsi="Open Sans"/>
-          <w:color w:val="134f5c"/>
-          <w:sz w:val="22"/>
-          <w:szCs w:val="22"/>
-          <w:rtl w:val="0"/>
-        </w:rPr>
-        <w:t xml:space="preserve"> ANOVA with </w:t>
+          <w:b w:val="1"/>
+          <w:color w:val="134f5c"/>
+          <w:sz w:val="22"/>
+          <w:szCs w:val="22"/>
+          <w:rtl w:val="0"/>
+        </w:rPr>
+        <w:t xml:space="preserve"> ANOVA</w:t>
+      </w:r>
+      <w:r>
+        <w:rPr>
+          <w:rFonts w:ascii="Open Sans" w:cs="Open Sans" w:eastAsia="Open Sans" w:hAnsi="Open Sans"/>
+          <w:color w:val="134f5c"/>
+          <w:sz w:val="22"/>
+          <w:szCs w:val="22"/>
+          <w:rtl w:val="0"/>
+        </w:rPr>
+        <w:t xml:space="preserve"> with </w:t>
       </w:r>
       <w:r>
         <w:rPr>
@@ -672,27 +685,127 @@
       <w:r>
         <w:rPr>
           <w:rFonts w:ascii="Open Sans" w:cs="Open Sans" w:eastAsia="Open Sans" w:hAnsi="Open Sans"/>
-          <w:color w:val="134f5c"/>
-          <w:sz w:val="22"/>
-          <w:szCs w:val="22"/>
-          <w:rtl w:val="0"/>
-        </w:rPr>
-        <w:t xml:space="preserve">POtato</w:t>
+          <w:b w:val="1"/>
+          <w:color w:val="134f5c"/>
+          <w:sz w:val="22"/>
+          <w:szCs w:val="22"/>
+          <w:rtl w:val="0"/>
+        </w:rPr>
+        <w:t xml:space="preserve">The repeated measures ANOVA</w:t>
+      </w:r>
+      <w:r>
+        <w:rPr>
+          <w:rFonts w:ascii="Open Sans" w:cs="Open Sans" w:eastAsia="Open Sans" w:hAnsi="Open Sans"/>
+          <w:color w:val="134f5c"/>
+          <w:sz w:val="22"/>
+          <w:szCs w:val="22"/>
+          <w:rtl w:val="0"/>
+        </w:rPr>
+        <w:t xml:space="preserve"> was done on a model with </w:t>
+      </w:r>
+      <w:r>
+        <w:rPr>
+          <w:rFonts w:ascii="Open Sans" w:cs="Open Sans" w:eastAsia="Open Sans" w:hAnsi="Open Sans"/>
+          <w:color w:val="134f5c"/>
+          <w:sz w:val="22"/>
+          <w:szCs w:val="22"/>
+          <w:u w:val="single"/>
+          <w:rtl w:val="0"/>
+        </w:rPr>
+        <w:t xml:space="preserve">coral fragment and temperature as a random factor</w:t>
+      </w:r>
+      <w:r>
+        <w:rPr>
+          <w:rFonts w:ascii="Open Sans" w:cs="Open Sans" w:eastAsia="Open Sans" w:hAnsi="Open Sans"/>
+          <w:color w:val="134f5c"/>
+          <w:sz w:val="22"/>
+          <w:szCs w:val="22"/>
+          <w:rtl w:val="0"/>
+        </w:rPr>
+        <w:t xml:space="preserve"> and, </w:t>
+      </w:r>
+      <w:r>
+        <w:rPr>
+          <w:rFonts w:ascii="Open Sans" w:cs="Open Sans" w:eastAsia="Open Sans" w:hAnsi="Open Sans"/>
+          <w:color w:val="134f5c"/>
+          <w:sz w:val="22"/>
+          <w:szCs w:val="22"/>
+          <w:u w:val="single"/>
+          <w:rtl w:val="0"/>
+        </w:rPr>
+        <w:t xml:space="preserve">interaction between temperature and day</w:t>
+      </w:r>
+      <w:r>
+        <w:rPr>
+          <w:rFonts w:ascii="Open Sans" w:cs="Open Sans" w:eastAsia="Open Sans" w:hAnsi="Open Sans"/>
+          <w:color w:val="134f5c"/>
+          <w:sz w:val="22"/>
+          <w:szCs w:val="22"/>
+          <w:rtl w:val="0"/>
+        </w:rPr>
+        <w:t xml:space="preserve">.</w:t>
       </w:r>
     </w:p>
     <w:p>
       <w:pPr>
         <w:rPr>
           <w:rFonts w:ascii="Open Sans" w:cs="Open Sans" w:eastAsia="Open Sans" w:hAnsi="Open Sans"/>
-          <w:color w:val="0000ff"/>
+          <w:color w:val="134f5c"/>
           <w:sz w:val="22"/>
           <w:szCs w:val="22"/>
         </w:rPr>
       </w:pPr>
       <w:r>
         <w:rPr>
-          <w:rtl w:val="0"/>
-        </w:rPr>
+          <w:rFonts w:ascii="Open Sans" w:cs="Open Sans" w:eastAsia="Open Sans" w:hAnsi="Open Sans"/>
+          <w:color w:val="134f5c"/>
+          <w:sz w:val="22"/>
+          <w:szCs w:val="22"/>
+          <w:rtl w:val="0"/>
+        </w:rPr>
+        <w:t xml:space="preserve">There is a overall</w:t>
+      </w:r>
+      <w:r>
+        <w:rPr>
+          <w:rFonts w:ascii="Open Sans" w:cs="Open Sans" w:eastAsia="Open Sans" w:hAnsi="Open Sans"/>
+          <w:color w:val="134f5c"/>
+          <w:sz w:val="22"/>
+          <w:szCs w:val="22"/>
+          <w:u w:val="single"/>
+          <w:rtl w:val="0"/>
+        </w:rPr>
+        <w:t xml:space="preserve"> significant effect</w:t>
+      </w:r>
+      <w:r>
+        <w:rPr>
+          <w:rFonts w:ascii="Open Sans" w:cs="Open Sans" w:eastAsia="Open Sans" w:hAnsi="Open Sans"/>
+          <w:color w:val="134f5c"/>
+          <w:sz w:val="22"/>
+          <w:szCs w:val="22"/>
+          <w:rtl w:val="0"/>
+        </w:rPr>
+        <w:t xml:space="preserve"> of </w:t>
+      </w:r>
+      <w:r>
+        <w:rPr>
+          <w:rFonts w:ascii="Open Sans" w:cs="Open Sans" w:eastAsia="Open Sans" w:hAnsi="Open Sans"/>
+          <w:color w:val="134f5c"/>
+          <w:sz w:val="22"/>
+          <w:szCs w:val="22"/>
+          <w:u w:val="single"/>
+          <w:rtl w:val="0"/>
+        </w:rPr>
+        <w:t xml:space="preserve">temperature, day and their interaction</w:t>
+      </w:r>
+      <w:r>
+        <w:rPr>
+          <w:rFonts w:ascii="Open Sans" w:cs="Open Sans" w:eastAsia="Open Sans" w:hAnsi="Open Sans"/>
+          <w:color w:val="134f5c"/>
+          <w:sz w:val="22"/>
+          <w:szCs w:val="22"/>
+          <w:rtl w:val="0"/>
+        </w:rPr>
+        <w:t xml:space="preserve"> on coral FvFm (p&lt; 0.001). The interaction between temperature and day had the strongest effect with an F= 50.3835.</w:t>
       </w:r>
     </w:p>
     <w:p>
@@ -706,6 +819,46 @@
       </w:pPr>
       <w:r>
         <w:rPr>
+          <w:rFonts w:ascii="Open Sans" w:cs="Open Sans" w:eastAsia="Open Sans" w:hAnsi="Open Sans"/>
+          <w:color w:val="134f5c"/>
+          <w:sz w:val="22"/>
+          <w:szCs w:val="22"/>
+        </w:rPr>
+        <w:drawing>
+          <wp:inline distB="114300" distT="114300" distL="114300" distR="114300">
+            <wp:extent cx="5943600" cy="4470400"/>
+            <wp:effectExtent b="0" l="0" r="0" t="0"/>
+            <wp:docPr id="1" name="image1.png"/>
+            <a:graphic>
+              <a:graphicData uri="http://schemas.openxmlformats.org/drawingml/2006/picture">
+                <pic:pic>
+                  <pic:nvPicPr>
+                    <pic:cNvPr id="0" name="image1.png"/>
+                    <pic:cNvPicPr preferRelativeResize="0"/>
+                  </pic:nvPicPr>
+                  <pic:blipFill>
+                    <a:blip r:embed="rId7"/>
+                    <a:srcRect b="0" l="0" r="0" t="0"/>
+                    <a:stretch>
+                      <a:fillRect/>
+                    </a:stretch>
+                  </pic:blipFill>
+                  <pic:spPr>
+                    <a:xfrm>
+                      <a:off x="0" y="0"/>
+                      <a:ext cx="5943600" cy="4470400"/>
+                    </a:xfrm>
+                    <a:prstGeom prst="rect"/>
+                    <a:ln/>
+                  </pic:spPr>
+                </pic:pic>
+              </a:graphicData>
+            </a:graphic>
+          </wp:inline>
+        </w:drawing>
+      </w:r>
+      <w:r>
+        <w:rPr>
           <w:rtl w:val="0"/>
         </w:rPr>
       </w:r>
@@ -714,15 +867,15 @@
       <w:pPr>
         <w:rPr>
           <w:rFonts w:ascii="Open Sans" w:cs="Open Sans" w:eastAsia="Open Sans" w:hAnsi="Open Sans"/>
-          <w:sz w:val="22"/>
-          <w:szCs w:val="22"/>
+          <w:sz w:val="20"/>
+          <w:szCs w:val="20"/>
         </w:rPr>
       </w:pPr>
       <w:r>
         <w:rPr>
           <w:rFonts w:ascii="Open Sans" w:cs="Open Sans" w:eastAsia="Open Sans" w:hAnsi="Open Sans"/>
-          <w:sz w:val="22"/>
-          <w:szCs w:val="22"/>
+          <w:sz w:val="20"/>
+          <w:szCs w:val="20"/>
           <w:rtl w:val="0"/>
         </w:rPr>
         <w:t xml:space="preserve">(4) (15pts) Amy, a collaborator with Steve Dudgeon, is comparing the tissue strengths of two closely related seaweeds, </w:t>
@@ -731,8 +884,8 @@
         <w:rPr>
           <w:rFonts w:ascii="Open Sans" w:cs="Open Sans" w:eastAsia="Open Sans" w:hAnsi="Open Sans"/>
           <w:i w:val="1"/>
-          <w:sz w:val="22"/>
-          <w:szCs w:val="22"/>
+          <w:sz w:val="20"/>
+          <w:szCs w:val="20"/>
           <w:rtl w:val="0"/>
         </w:rPr>
         <w:t xml:space="preserve">Chondrus crispus</w:t>
@@ -740,8 +893,8 @@
       <w:r>
         <w:rPr>
           <w:rFonts w:ascii="Open Sans" w:cs="Open Sans" w:eastAsia="Open Sans" w:hAnsi="Open Sans"/>
-          <w:sz w:val="22"/>
-          <w:szCs w:val="22"/>
+          <w:sz w:val="20"/>
+          <w:szCs w:val="20"/>
           <w:rtl w:val="0"/>
         </w:rPr>
         <w:t xml:space="preserve"> and </w:t>
@@ -750,8 +903,8 @@
         <w:rPr>
           <w:rFonts w:ascii="Open Sans" w:cs="Open Sans" w:eastAsia="Open Sans" w:hAnsi="Open Sans"/>
           <w:i w:val="1"/>
-          <w:sz w:val="22"/>
-          <w:szCs w:val="22"/>
+          <w:sz w:val="20"/>
+          <w:szCs w:val="20"/>
           <w:rtl w:val="0"/>
         </w:rPr>
         <w:t xml:space="preserve">Mastocarpus stellatus</w:t>
@@ -759,18 +912,75 @@
       <w:r>
         <w:rPr>
           <w:rFonts w:ascii="Open Sans" w:cs="Open Sans" w:eastAsia="Open Sans" w:hAnsi="Open Sans"/>
-          <w:sz w:val="22"/>
-          <w:szCs w:val="22"/>
-          <w:rtl w:val="0"/>
-        </w:rPr>
-        <w:t xml:space="preserve">, to test if mechanical differences of their tissues account for the greater likelihood of dislodgment of one species by storm waves. The mechanical strength of tissues may vary with size, so for each individual of both species, the thickness of the load-bearing portion of the thallus is recorded in addition to the force per cross sectional area required to break the thallus. The data are in the file </w:t>
+          <w:sz w:val="20"/>
+          <w:szCs w:val="20"/>
+          <w:rtl w:val="0"/>
+        </w:rPr>
+        <w:t xml:space="preserve">, to test if mechanical differences of their tissues </w:t>
       </w:r>
       <w:r>
         <w:rPr>
           <w:rFonts w:ascii="Open Sans" w:cs="Open Sans" w:eastAsia="Open Sans" w:hAnsi="Open Sans"/>
           <w:b w:val="1"/>
-          <w:sz w:val="22"/>
-          <w:szCs w:val="22"/>
+          <w:sz w:val="20"/>
+          <w:szCs w:val="20"/>
+          <w:rtl w:val="0"/>
+        </w:rPr>
+        <w:t xml:space="preserve">account for the greater likelihood of dislodgment</w:t>
+      </w:r>
+      <w:r>
+        <w:rPr>
+          <w:rFonts w:ascii="Open Sans" w:cs="Open Sans" w:eastAsia="Open Sans" w:hAnsi="Open Sans"/>
+          <w:sz w:val="20"/>
+          <w:szCs w:val="20"/>
+          <w:rtl w:val="0"/>
+        </w:rPr>
+        <w:t xml:space="preserve"> of one species by storm waves. The mechanical strength of tissues may vary with size, so for each individual of both species, the </w:t>
+      </w:r>
+      <w:r>
+        <w:rPr>
+          <w:rFonts w:ascii="Open Sans" w:cs="Open Sans" w:eastAsia="Open Sans" w:hAnsi="Open Sans"/>
+          <w:b w:val="1"/>
+          <w:sz w:val="20"/>
+          <w:szCs w:val="20"/>
+          <w:rtl w:val="0"/>
+        </w:rPr>
+        <w:t xml:space="preserve">thickness</w:t>
+      </w:r>
+      <w:r>
+        <w:rPr>
+          <w:rFonts w:ascii="Open Sans" w:cs="Open Sans" w:eastAsia="Open Sans" w:hAnsi="Open Sans"/>
+          <w:sz w:val="20"/>
+          <w:szCs w:val="20"/>
+          <w:rtl w:val="0"/>
+        </w:rPr>
+        <w:t xml:space="preserve"> of the load-bearing portion of the thallus is recorded in addition to the</w:t>
+      </w:r>
+      <w:r>
+        <w:rPr>
+          <w:rFonts w:ascii="Open Sans" w:cs="Open Sans" w:eastAsia="Open Sans" w:hAnsi="Open Sans"/>
+          <w:b w:val="1"/>
+          <w:sz w:val="20"/>
+          <w:szCs w:val="20"/>
+          <w:rtl w:val="0"/>
+        </w:rPr>
+        <w:t xml:space="preserve"> force</w:t>
+      </w:r>
+      <w:r>
+        <w:rPr>
+          <w:rFonts w:ascii="Open Sans" w:cs="Open Sans" w:eastAsia="Open Sans" w:hAnsi="Open Sans"/>
+          <w:sz w:val="20"/>
+          <w:szCs w:val="20"/>
+          <w:rtl w:val="0"/>
+        </w:rPr>
+        <w:t xml:space="preserve"> per cross sectional area required to break the thallus. The data are in the file </w:t>
+      </w:r>
+      <w:r>
+        <w:rPr>
+          <w:rFonts w:ascii="Open Sans" w:cs="Open Sans" w:eastAsia="Open Sans" w:hAnsi="Open Sans"/>
+          <w:b w:val="1"/>
+          <w:sz w:val="20"/>
+          <w:szCs w:val="20"/>
           <w:rtl w:val="0"/>
         </w:rPr>
         <w:t xml:space="preserve">stipe_strength.csv</w:t>
@@ -778,8 +988,8 @@
       <w:r>
         <w:rPr>
           <w:rFonts w:ascii="Open Sans" w:cs="Open Sans" w:eastAsia="Open Sans" w:hAnsi="Open Sans"/>
-          <w:sz w:val="22"/>
-          <w:szCs w:val="22"/>
+          <w:sz w:val="20"/>
+          <w:szCs w:val="20"/>
           <w:rtl w:val="0"/>
         </w:rPr>
         <w:t xml:space="preserve">. </w:t>
@@ -789,20 +999,25 @@
       <w:pPr>
         <w:rPr>
           <w:rFonts w:ascii="Open Sans" w:cs="Open Sans" w:eastAsia="Open Sans" w:hAnsi="Open Sans"/>
-          <w:sz w:val="22"/>
-          <w:szCs w:val="22"/>
+          <w:sz w:val="20"/>
+          <w:szCs w:val="20"/>
         </w:rPr>
       </w:pPr>
       <w:r>
         <w:rPr>
-          <w:rtl w:val="0"/>
-        </w:rPr>
+          <w:rFonts w:ascii="Open Sans" w:cs="Open Sans" w:eastAsia="Open Sans" w:hAnsi="Open Sans"/>
+          <w:sz w:val="20"/>
+          <w:szCs w:val="20"/>
+          <w:rtl w:val="0"/>
+        </w:rPr>
+        <w:t xml:space="preserve">State the type of model you would use to analyze this data. Analyze the data and present the results in a publication-quality graph. Interpret whether or not there is a difference in tissue strength between species.</w:t>
       </w:r>
     </w:p>
     <w:p>
       <w:pPr>
         <w:rPr>
           <w:rFonts w:ascii="Open Sans" w:cs="Open Sans" w:eastAsia="Open Sans" w:hAnsi="Open Sans"/>
+          <w:color w:val="134f5c"/>
           <w:sz w:val="22"/>
           <w:szCs w:val="22"/>
         </w:rPr>
@@ -810,19 +1025,169 @@
       <w:r>
         <w:rPr>
           <w:rFonts w:ascii="Open Sans" w:cs="Open Sans" w:eastAsia="Open Sans" w:hAnsi="Open Sans"/>
-          <w:sz w:val="22"/>
-          <w:szCs w:val="22"/>
-          <w:rtl w:val="0"/>
-        </w:rPr>
-        <w:t xml:space="preserve">State the type of model you would use to analyze this data. Analyze the data and present the results in a publication-quality graph. Interpret whether or not there is a difference in tissue strength between species.</w:t>
+          <w:b w:val="1"/>
+          <w:color w:val="134f5c"/>
+          <w:sz w:val="22"/>
+          <w:szCs w:val="22"/>
+          <w:rtl w:val="0"/>
+        </w:rPr>
+        <w:t xml:space="preserve">The type III ANCOVA </w:t>
+      </w:r>
+      <w:r>
+        <w:rPr>
+          <w:rFonts w:ascii="Open Sans" w:cs="Open Sans" w:eastAsia="Open Sans" w:hAnsi="Open Sans"/>
+          <w:color w:val="134f5c"/>
+          <w:sz w:val="22"/>
+          <w:szCs w:val="22"/>
+          <w:rtl w:val="0"/>
+        </w:rPr>
+        <w:t xml:space="preserve">performed </w:t>
+      </w:r>
+      <w:r>
+        <w:rPr>
+          <w:rFonts w:ascii="Open Sans" w:cs="Open Sans" w:eastAsia="Open Sans" w:hAnsi="Open Sans"/>
+          <w:color w:val="134f5c"/>
+          <w:sz w:val="22"/>
+          <w:szCs w:val="22"/>
+          <w:u w:val="single"/>
+          <w:rtl w:val="0"/>
+        </w:rPr>
+        <w:t xml:space="preserve">on logged data</w:t>
+      </w:r>
+      <w:r>
+        <w:rPr>
+          <w:rFonts w:ascii="Open Sans" w:cs="Open Sans" w:eastAsia="Open Sans" w:hAnsi="Open Sans"/>
+          <w:color w:val="134f5c"/>
+          <w:sz w:val="22"/>
+          <w:szCs w:val="22"/>
+          <w:rtl w:val="0"/>
+        </w:rPr>
+        <w:t xml:space="preserve"> shows a </w:t>
+      </w:r>
+      <w:r>
+        <w:rPr>
+          <w:rFonts w:ascii="Open Sans" w:cs="Open Sans" w:eastAsia="Open Sans" w:hAnsi="Open Sans"/>
+          <w:color w:val="134f5c"/>
+          <w:sz w:val="22"/>
+          <w:szCs w:val="22"/>
+          <w:u w:val="single"/>
+          <w:rtl w:val="0"/>
+        </w:rPr>
+        <w:t xml:space="preserve">statistically significant effect of tissue thickness on break force </w:t>
+      </w:r>
+      <w:r>
+        <w:rPr>
+          <w:rFonts w:ascii="Open Sans" w:cs="Open Sans" w:eastAsia="Open Sans" w:hAnsi="Open Sans"/>
+          <w:color w:val="134f5c"/>
+          <w:sz w:val="22"/>
+          <w:szCs w:val="22"/>
+          <w:rtl w:val="0"/>
+        </w:rPr>
+        <w:t xml:space="preserve">(p&lt;0.001, F= 58.908) levels of seaweed. The </w:t>
+      </w:r>
+      <w:r>
+        <w:rPr>
+          <w:rFonts w:ascii="Open Sans" w:cs="Open Sans" w:eastAsia="Open Sans" w:hAnsi="Open Sans"/>
+          <w:color w:val="134f5c"/>
+          <w:sz w:val="22"/>
+          <w:szCs w:val="22"/>
+          <w:u w:val="single"/>
+          <w:rtl w:val="0"/>
+        </w:rPr>
+        <w:t xml:space="preserve">interaction between tissue thickness and species</w:t>
+      </w:r>
+      <w:r>
+        <w:rPr>
+          <w:rFonts w:ascii="Open Sans" w:cs="Open Sans" w:eastAsia="Open Sans" w:hAnsi="Open Sans"/>
+          <w:color w:val="134f5c"/>
+          <w:sz w:val="22"/>
+          <w:szCs w:val="22"/>
+          <w:rtl w:val="0"/>
+        </w:rPr>
+        <w:t xml:space="preserve"> did </w:t>
+      </w:r>
+      <w:r>
+        <w:rPr>
+          <w:rFonts w:ascii="Open Sans" w:cs="Open Sans" w:eastAsia="Open Sans" w:hAnsi="Open Sans"/>
+          <w:color w:val="134f5c"/>
+          <w:sz w:val="22"/>
+          <w:szCs w:val="22"/>
+          <w:u w:val="single"/>
+          <w:rtl w:val="0"/>
+        </w:rPr>
+        <w:t xml:space="preserve">not statistically affect break force</w:t>
+      </w:r>
+      <w:r>
+        <w:rPr>
+          <w:rFonts w:ascii="Open Sans" w:cs="Open Sans" w:eastAsia="Open Sans" w:hAnsi="Open Sans"/>
+          <w:color w:val="134f5c"/>
+          <w:sz w:val="22"/>
+          <w:szCs w:val="22"/>
+          <w:rtl w:val="0"/>
+        </w:rPr>
+        <w:t xml:space="preserve"> (p=0.885, F=0.0211).</w:t>
       </w:r>
     </w:p>
     <w:p>
       <w:pPr>
-        <w:ind w:firstLine="720"/>
-        <w:rPr>
-          <w:rFonts w:ascii="Open Sans" w:cs="Open Sans" w:eastAsia="Open Sans" w:hAnsi="Open Sans"/>
-          <w:color w:val="0000ff"/>
+        <w:rPr>
+          <w:rFonts w:ascii="Open Sans" w:cs="Open Sans" w:eastAsia="Open Sans" w:hAnsi="Open Sans"/>
+          <w:color w:val="134f5c"/>
+          <w:sz w:val="22"/>
+          <w:szCs w:val="22"/>
+        </w:rPr>
+      </w:pPr>
+      <w:r>
+        <w:rPr>
+          <w:rFonts w:ascii="Open Sans" w:cs="Open Sans" w:eastAsia="Open Sans" w:hAnsi="Open Sans"/>
+          <w:color w:val="134f5c"/>
+          <w:sz w:val="22"/>
+          <w:szCs w:val="22"/>
+        </w:rPr>
+        <w:drawing>
+          <wp:inline distB="114300" distT="114300" distL="114300" distR="114300">
+            <wp:extent cx="5943600" cy="4470400"/>
+            <wp:effectExtent b="0" l="0" r="0" t="0"/>
+            <wp:docPr id="2" name="image2.png"/>
+            <a:graphic>
+              <a:graphicData uri="http://schemas.openxmlformats.org/drawingml/2006/picture">
+                <pic:pic>
+                  <pic:nvPicPr>
+                    <pic:cNvPr id="0" name="image2.png"/>
+                    <pic:cNvPicPr preferRelativeResize="0"/>
+                  </pic:nvPicPr>
+                  <pic:blipFill>
+                    <a:blip r:embed="rId8"/>
+                    <a:srcRect b="0" l="0" r="0" t="0"/>
+                    <a:stretch>
+                      <a:fillRect/>
+                    </a:stretch>
+                  </pic:blipFill>
+                  <pic:spPr>
+                    <a:xfrm>
+                      <a:off x="0" y="0"/>
+                      <a:ext cx="5943600" cy="4470400"/>
+                    </a:xfrm>
+                    <a:prstGeom prst="rect"/>
+                    <a:ln/>
+                  </pic:spPr>
+                </pic:pic>
+              </a:graphicData>
+            </a:graphic>
+          </wp:inline>
+        </w:drawing>
+      </w:r>
+      <w:r>
+        <w:rPr>
+          <w:rtl w:val="0"/>
+        </w:rPr>
+      </w:r>
+    </w:p>
+    <w:p>
+      <w:pPr>
+        <w:rPr>
+          <w:rFonts w:ascii="Open Sans" w:cs="Open Sans" w:eastAsia="Open Sans" w:hAnsi="Open Sans"/>
+          <w:color w:val="134f5c"/>
           <w:sz w:val="22"/>
           <w:szCs w:val="22"/>
         </w:rPr>
@@ -844,12 +1209,12 @@
       </w:r>
     </w:p>
     <w:sectPr>
-      <w:headerReference r:id="rId7" w:type="default"/>
-      <w:headerReference r:id="rId8" w:type="first"/>
-      <w:headerReference r:id="rId9" w:type="even"/>
-      <w:footerReference r:id="rId10" w:type="default"/>
-      <w:footerReference r:id="rId11" w:type="first"/>
-      <w:footerReference r:id="rId12" w:type="even"/>
+      <w:headerReference r:id="rId9" w:type="default"/>
+      <w:headerReference r:id="rId10" w:type="first"/>
+      <w:headerReference r:id="rId11" w:type="even"/>
+      <w:footerReference r:id="rId12" w:type="default"/>
+      <w:footerReference r:id="rId13" w:type="first"/>
+      <w:footerReference r:id="rId14" w:type="even"/>
       <w:pgSz w:h="15840" w:w="12240" w:orient="portrait"/>
       <w:pgMar w:bottom="1440" w:top="1440" w:left="1440" w:right="1440" w:header="720" w:footer="720"/>
       <w:pgNumType w:start="1"/>

</xml_diff>

<commit_message>
10/27 gassed up shordyyy sed i need my fordyyyy
</commit_message>
<xml_diff>
--- a/Homeworks/PS4/MedjoS_PS4.docx
+++ b/Homeworks/PS4/MedjoS_PS4.docx
@@ -826,14 +826,14 @@
         </w:rPr>
         <w:drawing>
           <wp:inline distB="114300" distT="114300" distL="114300" distR="114300">
-            <wp:extent cx="5943600" cy="4470400"/>
+            <wp:extent cx="5624513" cy="4227398"/>
             <wp:effectExtent b="0" l="0" r="0" t="0"/>
-            <wp:docPr id="1" name="image1.png"/>
+            <wp:docPr id="1" name="image2.png"/>
             <a:graphic>
               <a:graphicData uri="http://schemas.openxmlformats.org/drawingml/2006/picture">
                 <pic:pic>
                   <pic:nvPicPr>
-                    <pic:cNvPr id="0" name="image1.png"/>
+                    <pic:cNvPr id="0" name="image2.png"/>
                     <pic:cNvPicPr preferRelativeResize="0"/>
                   </pic:nvPicPr>
                   <pic:blipFill>
@@ -846,7 +846,7 @@
                   <pic:spPr>
                     <a:xfrm>
                       <a:off x="0" y="0"/>
-                      <a:ext cx="5943600" cy="4470400"/>
+                      <a:ext cx="5624513" cy="4227398"/>
                     </a:xfrm>
                     <a:prstGeom prst="rect"/>
                     <a:ln/>
@@ -1148,12 +1148,12 @@
           <wp:inline distB="114300" distT="114300" distL="114300" distR="114300">
             <wp:extent cx="5943600" cy="4470400"/>
             <wp:effectExtent b="0" l="0" r="0" t="0"/>
-            <wp:docPr id="2" name="image2.png"/>
+            <wp:docPr id="2" name="image1.png"/>
             <a:graphic>
               <a:graphicData uri="http://schemas.openxmlformats.org/drawingml/2006/picture">
                 <pic:pic>
                   <pic:nvPicPr>
-                    <pic:cNvPr id="0" name="image2.png"/>
+                    <pic:cNvPr id="0" name="image1.png"/>
                     <pic:cNvPicPr preferRelativeResize="0"/>
                   </pic:nvPicPr>
                   <pic:blipFill>

</xml_diff>